<commit_message>
Subindo ATA do dia 14/10
</commit_message>
<xml_diff>
--- a/docs/ATA/seguir-padrao-oficial.docx
+++ b/docs/ATA/seguir-padrao-oficial.docx
@@ -255,9 +255,8 @@
                 <w:sz w:val="32"/>
                 <w:szCs w:val="32"/>
               </w:rPr>
-              <w:t xml:space="preserve"> </w:t>
+              <w:t xml:space="preserve"> D</w:t>
             </w:r>
-            <w:proofErr w:type="spellStart"/>
             <w:r>
               <w:rPr>
                 <w:rFonts w:ascii="Calibri" w:eastAsia="Calibri" w:hAnsi="Calibri" w:cs="Calibri"/>
@@ -267,26 +266,14 @@
                 <w:sz w:val="32"/>
                 <w:szCs w:val="32"/>
               </w:rPr>
-              <w:t>D</w:t>
-            </w:r>
-            <w:r>
-              <w:rPr>
-                <w:rFonts w:ascii="Calibri" w:eastAsia="Calibri" w:hAnsi="Calibri" w:cs="Calibri"/>
-                <w:b/>
-                <w:bCs/>
-                <w:color w:val="000000" w:themeColor="text1"/>
-                <w:sz w:val="32"/>
-                <w:szCs w:val="32"/>
-              </w:rPr>
               <w:t>ailys</w:t>
             </w:r>
-            <w:proofErr w:type="spellEnd"/>
           </w:p>
         </w:tc>
       </w:tr>
       <w:tr>
         <w:trPr>
-          <w:trHeight w:val="180"/>
+          <w:trHeight w:val="1026"/>
         </w:trPr>
         <w:tc>
           <w:tcPr>
@@ -620,7 +607,7 @@
               <w:rPr>
                 <w:rFonts w:ascii="Calibri" w:eastAsia="Calibri" w:hAnsi="Calibri" w:cs="Calibri"/>
               </w:rPr>
-              <w:t>04</w:t>
+              <w:t>14</w:t>
             </w:r>
             <w:r>
               <w:rPr>
@@ -674,7 +661,7 @@
               <w:rPr>
                 <w:rFonts w:ascii="Calibri" w:eastAsia="Calibri" w:hAnsi="Calibri" w:cs="Calibri"/>
               </w:rPr>
-              <w:t>Samara</w:t>
+              <w:t>Rafael</w:t>
             </w:r>
           </w:p>
         </w:tc>
@@ -709,7 +696,15 @@
                 <w:b/>
                 <w:bCs/>
               </w:rPr>
-              <w:t>16h20</w:t>
+              <w:t>10</w:t>
+            </w:r>
+            <w:r>
+              <w:rPr>
+                <w:rFonts w:ascii="Calibri" w:eastAsia="Calibri" w:hAnsi="Calibri" w:cs="Calibri"/>
+                <w:b/>
+                <w:bCs/>
+              </w:rPr>
+              <w:t>:00</w:t>
             </w:r>
           </w:p>
         </w:tc>
@@ -744,7 +739,15 @@
                 <w:b/>
                 <w:bCs/>
               </w:rPr>
-              <w:t>16h35</w:t>
+              <w:t>1</w:t>
+            </w:r>
+            <w:r>
+              <w:rPr>
+                <w:rFonts w:ascii="Calibri" w:eastAsia="Calibri" w:hAnsi="Calibri" w:cs="Calibri"/>
+                <w:b/>
+                <w:bCs/>
+              </w:rPr>
+              <w:t>2:10</w:t>
             </w:r>
           </w:p>
         </w:tc>
@@ -771,6 +774,12 @@
                 <w:rFonts w:ascii="Calibri" w:eastAsia="Calibri" w:hAnsi="Calibri" w:cs="Calibri"/>
               </w:rPr>
             </w:pPr>
+            <w:r>
+              <w:rPr>
+                <w:rFonts w:ascii="Calibri" w:eastAsia="Calibri" w:hAnsi="Calibri" w:cs="Calibri"/>
+              </w:rPr>
+              <w:t>Nenhum Atraso</w:t>
+            </w:r>
           </w:p>
         </w:tc>
         <w:tc>
@@ -791,10 +800,10 @@
           </w:tcPr>
           <w:p>
             <w:r>
-              <w:t>Preparativos para Sprint 2</w:t>
+              <w:t xml:space="preserve">Review Fim de semana/Planejamento </w:t>
             </w:r>
             <w:r>
-              <w:t>C</w:t>
+              <w:t>do Dia</w:t>
             </w:r>
           </w:p>
         </w:tc>
@@ -822,69 +831,435 @@
               <w:rPr>
                 <w:rFonts w:ascii="Calibri" w:eastAsia="Calibri" w:hAnsi="Calibri" w:cs="Calibri"/>
               </w:rPr>
-              <w:t>PRESENCIAL</w:t>
+              <w:t>ONLINE</w:t>
+            </w:r>
+            <w:r>
+              <w:rPr>
+                <w:rFonts w:ascii="Calibri" w:eastAsia="Calibri" w:hAnsi="Calibri" w:cs="Calibri"/>
+              </w:rPr>
+              <w:t xml:space="preserve"> - Discord</w:t>
             </w:r>
           </w:p>
           <w:p/>
         </w:tc>
       </w:tr>
     </w:tbl>
-    <w:p/>
     <w:p>
       <w:pPr>
+        <w:jc w:val="center"/>
+        <w:rPr>
+          <w:sz w:val="32"/>
+          <w:szCs w:val="32"/>
+        </w:rPr>
+      </w:pPr>
+    </w:p>
+    <w:p>
+      <w:pPr>
+        <w:jc w:val="center"/>
         <w:rPr>
           <w:b/>
           <w:bCs/>
+          <w:sz w:val="32"/>
+          <w:szCs w:val="32"/>
         </w:rPr>
       </w:pPr>
       <w:r>
         <w:rPr>
           <w:b/>
           <w:bCs/>
+          <w:sz w:val="32"/>
+          <w:szCs w:val="32"/>
         </w:rPr>
         <w:t>Detalhes discutidos em reunião:</w:t>
       </w:r>
     </w:p>
     <w:p>
-      <w:pPr>
-        <w:jc w:val="both"/>
-      </w:pPr>
-      <w:r>
-        <w:t xml:space="preserve">- Qual foi a avaliação da professora Vivian referente as tabelas criadas com as modelagens para o projeto. O que precisa ser alterado e adicionado. Próximos passos da dupla responsável por Banco de Dados da semana. Tudo o que foi visto em aula precisa estar no projeto; </w:t>
+      <w:r>
+        <w:t>- Apresentação de uma nova versão do Site Institucional</w:t>
+      </w:r>
+      <w:r>
+        <w:t xml:space="preserve">, com visual novo </w:t>
+      </w:r>
+      <w:r>
+        <w:t>e animações novas. Validado com grupo</w:t>
+      </w:r>
+      <w:r>
+        <w:t>;</w:t>
       </w:r>
     </w:p>
     <w:p>
-      <w:pPr>
-        <w:jc w:val="both"/>
-      </w:pPr>
-      <w:r>
-        <w:t xml:space="preserve">- Disponibilidade das duplas que já estão com as entregas em dia ou adiantadas, para que possam auxiliar as demais duplas no que ainda está pendente; </w:t>
+      <w:r>
+        <w:t xml:space="preserve">- </w:t>
+      </w:r>
+      <w:r>
+        <w:t>Mudanças nas cores do Site serão feitas (Marrom)</w:t>
+      </w:r>
+      <w:r>
+        <w:t>;</w:t>
       </w:r>
     </w:p>
     <w:p>
-      <w:pPr>
-        <w:jc w:val="both"/>
-      </w:pPr>
-      <w:r>
-        <w:t xml:space="preserve">- Meta para que concluamos as entregas da Sprint ainda nessa semana, para que possamos focar na montagem dos slides, separação da frente de cada um e treinar a apresentação; </w:t>
+      <w:r>
+        <w:t xml:space="preserve">- </w:t>
+      </w:r>
+      <w:r>
+        <w:t xml:space="preserve">Foram apresentados problemas no GitHub, onde não está sendo possível </w:t>
+      </w:r>
+      <w:r>
+        <w:t>fazer o comando ‘Git Pull’ ou ‘Git Clone’</w:t>
+      </w:r>
+      <w:r>
+        <w:t>;</w:t>
+      </w:r>
+      <w:r>
+        <w:t xml:space="preserve"> </w:t>
       </w:r>
     </w:p>
     <w:p>
-      <w:pPr>
-        <w:jc w:val="both"/>
-      </w:pPr>
-      <w:r>
-        <w:t xml:space="preserve">- Reunião para discutir as entregas de TI e definir em conjunto as classificações de cada elemento do Backlog na sequência de Fibonacci e criação da Dashboard; </w:t>
+      <w:r>
+        <w:t>- Foi feita a utilização do FOR p</w:t>
+      </w:r>
+      <w:r>
+        <w:t>a</w:t>
+      </w:r>
+      <w:r>
+        <w:t>ra gerar senhas fortes</w:t>
+      </w:r>
+      <w:r>
+        <w:t xml:space="preserve"> no Site Institucional</w:t>
+      </w:r>
+      <w:r>
+        <w:t xml:space="preserve"> e validação de senhas fortes/fracas</w:t>
+      </w:r>
+      <w:r>
+        <w:t>. Apresentado ao Grupo</w:t>
+      </w:r>
+      <w:r>
+        <w:t xml:space="preserve">. </w:t>
+      </w:r>
+      <w:r>
+        <w:t>Como</w:t>
+      </w:r>
+      <w:r>
+        <w:t xml:space="preserve"> ‘desafio’</w:t>
+      </w:r>
+      <w:r>
+        <w:t>, foi ‘prometido’ validação</w:t>
+      </w:r>
+      <w:r>
+        <w:t xml:space="preserve"> do CNPJ</w:t>
+      </w:r>
+      <w:r>
+        <w:t>.</w:t>
+      </w:r>
+      <w:r>
+        <w:t xml:space="preserve"> Será alterado o tipo de in</w:t>
+      </w:r>
+      <w:r>
+        <w:t>p</w:t>
+      </w:r>
+      <w:r>
+        <w:t xml:space="preserve">ut da senha para </w:t>
+      </w:r>
+      <w:r>
+        <w:t>‘password’;</w:t>
       </w:r>
     </w:p>
     <w:p>
-      <w:pPr>
-        <w:jc w:val="both"/>
-      </w:pPr>
-      <w:r>
-        <w:t>- Agendamento de reunião online com o grupo para a realização da entrega de domingo</w:t>
+      <w:r>
+        <w:t xml:space="preserve">- </w:t>
+      </w:r>
+      <w:r>
+        <w:t xml:space="preserve">Modelagem </w:t>
+      </w:r>
+      <w:r>
+        <w:t>Lógica apresentada, com nova tabela Tipo Sensor</w:t>
+      </w:r>
+      <w:r>
+        <w:t xml:space="preserve">. </w:t>
+      </w:r>
+      <w:r>
+        <w:t>Remoção</w:t>
+      </w:r>
+      <w:r>
+        <w:t xml:space="preserve"> </w:t>
+      </w:r>
+      <w:r>
+        <w:t>de FK repetidas</w:t>
+      </w:r>
+      <w:r>
+        <w:t>;</w:t>
       </w:r>
     </w:p>
+    <w:p>
+      <w:r>
+        <w:t xml:space="preserve">- </w:t>
+      </w:r>
+      <w:r>
+        <w:t xml:space="preserve">Transferência </w:t>
+      </w:r>
+      <w:r>
+        <w:t>de alguns campos d</w:t>
+      </w:r>
+      <w:r>
+        <w:t>a</w:t>
+      </w:r>
+      <w:r>
+        <w:t xml:space="preserve"> tabela tipo sensor</w:t>
+      </w:r>
+      <w:r>
+        <w:t xml:space="preserve"> </w:t>
+      </w:r>
+      <w:r>
+        <w:t>para alerta</w:t>
+      </w:r>
+      <w:r>
+        <w:t xml:space="preserve"> </w:t>
+      </w:r>
+      <w:r>
+        <w:t xml:space="preserve">/ </w:t>
+      </w:r>
+      <w:r>
+        <w:t xml:space="preserve">Qtd total para Prateleiras. Adicionar uma </w:t>
+      </w:r>
+      <w:r>
+        <w:t>C</w:t>
+      </w:r>
+      <w:r>
+        <w:t xml:space="preserve">onstraint para limitar os sensores para apenas </w:t>
+      </w:r>
+      <w:r>
+        <w:t>DHT</w:t>
+      </w:r>
+      <w:r>
+        <w:t xml:space="preserve">11 e </w:t>
+      </w:r>
+      <w:r>
+        <w:t>LM35;</w:t>
+      </w:r>
+    </w:p>
+    <w:p>
+      <w:r>
+        <w:t>- Foi feita a pe</w:t>
+      </w:r>
+      <w:r>
+        <w:t>s</w:t>
+      </w:r>
+      <w:r>
+        <w:t xml:space="preserve">quisa sobre Alcance </w:t>
+      </w:r>
+      <w:r>
+        <w:t>dos sensores, e definida a localização dos sensores no Banco de Dados como 1 sensor em cada prateleira;</w:t>
+      </w:r>
+    </w:p>
+    <w:p>
+      <w:r>
+        <w:lastRenderedPageBreak/>
+        <w:t xml:space="preserve">- Foi sugerido a inserção </w:t>
+      </w:r>
+      <w:r>
+        <w:t>de uma Aba de ‘Minha Conta</w:t>
+      </w:r>
+      <w:r>
+        <w:t xml:space="preserve">’ no </w:t>
+      </w:r>
+      <w:r>
+        <w:t xml:space="preserve">Site. </w:t>
+      </w:r>
+      <w:r>
+        <w:t>Foi delegada como ‘Desejável’, e será implementada na 3ª Sprint</w:t>
+      </w:r>
+      <w:r>
+        <w:t>;</w:t>
+      </w:r>
+    </w:p>
+    <w:p>
+      <w:r>
+        <w:t xml:space="preserve">- </w:t>
+      </w:r>
+      <w:r>
+        <w:t>A</w:t>
+      </w:r>
+      <w:r>
+        <w:t xml:space="preserve">presentada uma Dashboard </w:t>
+      </w:r>
+      <w:r>
+        <w:t>com tonalidades mais escuras. Validado com Grupo.</w:t>
+      </w:r>
+      <w:r>
+        <w:br/>
+      </w:r>
+      <w:r>
+        <w:t>-</w:t>
+      </w:r>
+      <w:r>
+        <w:t xml:space="preserve"> </w:t>
+      </w:r>
+      <w:r>
+        <w:t>Terá uma mudança no Amarelo dos Gráficos</w:t>
+      </w:r>
+      <w:r>
+        <w:t>;</w:t>
+      </w:r>
+    </w:p>
+    <w:p>
+      <w:r>
+        <w:t xml:space="preserve">- </w:t>
+      </w:r>
+      <w:r>
+        <w:t xml:space="preserve">Serão implementadas linhas de ‘Margem de Erro’ nos Gráficos de Linha. </w:t>
+      </w:r>
+      <w:r>
+        <w:t>O tamanho dos gráficos será aumentado</w:t>
+      </w:r>
+      <w:r>
+        <w:t>;</w:t>
+      </w:r>
+    </w:p>
+    <w:p>
+      <w:r>
+        <w:t xml:space="preserve">- </w:t>
+      </w:r>
+      <w:r>
+        <w:t>Apresentado novo Simulador Financeiro</w:t>
+      </w:r>
+      <w:r>
+        <w:t>, com Tabelas Comparativas com e sem nosso pro</w:t>
+      </w:r>
+      <w:r>
+        <w:t xml:space="preserve">duto </w:t>
+      </w:r>
+      <w:r>
+        <w:t>e os resultados separados por linhas.</w:t>
+      </w:r>
+      <w:r>
+        <w:t xml:space="preserve"> </w:t>
+      </w:r>
+      <w:r>
+        <w:t>Sugerido a implementação de uma ‘Marca d’água</w:t>
+      </w:r>
+      <w:r>
+        <w:t>’</w:t>
+      </w:r>
+      <w:r>
+        <w:t xml:space="preserve"> com o nome </w:t>
+      </w:r>
+      <w:r>
+        <w:t>‘</w:t>
+      </w:r>
+      <w:r>
+        <w:t>Quei</w:t>
+      </w:r>
+      <w:r>
+        <w:t>j</w:t>
+      </w:r>
+      <w:r>
+        <w:t>o no Ponto</w:t>
+      </w:r>
+      <w:r>
+        <w:t>’ ao lado do resultado de produto</w:t>
+      </w:r>
+      <w:r>
+        <w:t>;</w:t>
+      </w:r>
+    </w:p>
+    <w:p>
+      <w:r>
+        <w:t xml:space="preserve">- </w:t>
+      </w:r>
+      <w:r>
+        <w:t>Será implementad</w:t>
+      </w:r>
+      <w:r>
+        <w:t>a</w:t>
+      </w:r>
+      <w:r>
+        <w:t xml:space="preserve"> no </w:t>
+      </w:r>
+      <w:r>
+        <w:t>S</w:t>
+      </w:r>
+      <w:r>
+        <w:t>imulador</w:t>
+      </w:r>
+      <w:r>
+        <w:t xml:space="preserve"> a Fonte que foi retirada a porcentagem de 15%</w:t>
+      </w:r>
+      <w:r>
+        <w:t xml:space="preserve"> como Asterisco abaixo do Input</w:t>
+      </w:r>
+      <w:r>
+        <w:t>;</w:t>
+      </w:r>
+    </w:p>
+    <w:p>
+      <w:r>
+        <w:t xml:space="preserve">- </w:t>
+      </w:r>
+      <w:r>
+        <w:t>Considerada a implementação de um Botão para Refazer a Simulação</w:t>
+      </w:r>
+      <w:r>
+        <w:t>. Também considerada a implementação de uma maneira de apagar o conteúdo da tela para mostrar os resultados isolados</w:t>
+      </w:r>
+      <w:r>
+        <w:t>, sem precisar dar ‘Scroll’ na tela do Simulador</w:t>
+      </w:r>
+      <w:r>
+        <w:t>;</w:t>
+      </w:r>
+    </w:p>
+    <w:p>
+      <w:r>
+        <w:t>- Será feito o Espaçamento d</w:t>
+      </w:r>
+      <w:r>
+        <w:t>as frases dos Inputs com a ‘Pergunta’ do Simulador</w:t>
+      </w:r>
+      <w:r>
+        <w:t>;</w:t>
+      </w:r>
+    </w:p>
+    <w:p>
+      <w:r>
+        <w:t xml:space="preserve">- Navibar concluída. Será enviada ao grupo </w:t>
+      </w:r>
+      <w:r>
+        <w:t>para avaliação;</w:t>
+      </w:r>
+    </w:p>
+    <w:p>
+      <w:r>
+        <w:t xml:space="preserve">- </w:t>
+      </w:r>
+      <w:r>
+        <w:t xml:space="preserve">Página de </w:t>
+      </w:r>
+      <w:r>
+        <w:t>Login apresentada</w:t>
+      </w:r>
+      <w:r>
+        <w:t>. Validad</w:t>
+      </w:r>
+      <w:r>
+        <w:t>a</w:t>
+      </w:r>
+      <w:r>
+        <w:t xml:space="preserve"> pelo Grupo;</w:t>
+      </w:r>
+    </w:p>
+    <w:p>
+      <w:r>
+        <w:t>- Será feito ajuste na Logo do Site Institucional</w:t>
+      </w:r>
+      <w:r>
+        <w:t>, sendo idealizada uma caixinha para o Arduíno e sensores, ‘justificando’ o uso do queijo ‘Furadinho’</w:t>
+      </w:r>
+      <w:r>
+        <w:t>.</w:t>
+      </w:r>
+    </w:p>
+    <w:p/>
     <w:sectPr>
       <w:pgSz w:w="11906" w:h="16838"/>
       <w:pgMar w:top="1440" w:right="1440" w:bottom="1440" w:left="1440" w:header="720" w:footer="720" w:gutter="0"/>
@@ -2694,6 +3069,7 @@
   <w:style w:type="character" w:default="1" w:styleId="Fontepargpadro">
     <w:name w:val="Default Paragraph Font"/>
     <w:uiPriority w:val="1"/>
+    <w:semiHidden/>
     <w:unhideWhenUsed/>
   </w:style>
   <w:style w:type="table" w:default="1" w:styleId="Tabelanormal">

</xml_diff>